<commit_message>
update Board Class paragraph description slightly
</commit_message>
<xml_diff>
--- a/DesignDocument/DesignDocument.docx
+++ b/DesignDocument/DesignDocument.docx
@@ -67,8 +67,6 @@
       <w:r>
         <w:t>ll</w:t>
       </w:r>
-      <w:bookmarkStart w:id="0" w:name="_GoBack"/>
-      <w:bookmarkEnd w:id="0"/>
     </w:p>
     <w:p>
       <w:pPr>
@@ -227,7 +225,15 @@
         </w:numPr>
       </w:pPr>
       <w:r>
-        <w:t xml:space="preserve">Jeanie is responsible for the Board class. The Board class will hold on the objects the player can interact with including the Player, Puzzles and items. </w:t>
+        <w:t>Jeanie is responsible for the Board class. The Board class will hold the objects the player can interact with including the Player, Puzzles and items.</w:t>
+      </w:r>
+      <w:r>
+        <w:t xml:space="preserve"> By clicking on a N, S, E, or W button on the stage – the player will progress through squares on the Board in order to find Items or Puzzles to solve. </w:t>
+      </w:r>
+      <w:bookmarkStart w:id="0" w:name="_GoBack"/>
+      <w:bookmarkEnd w:id="0"/>
+      <w:r>
+        <w:t xml:space="preserve"> </w:t>
       </w:r>
     </w:p>
     <w:p>
@@ -260,6 +266,7 @@
         <w:rPr>
           <w:noProof/>
         </w:rPr>
+        <w:lastRenderedPageBreak/>
         <w:drawing>
           <wp:inline distT="0" distB="0" distL="0" distR="0" wp14:anchorId="1ECEDBBE" wp14:editId="00D0C4B8">
             <wp:extent cx="3860800" cy="2374900"/>
@@ -306,7 +313,6 @@
         </w:numPr>
       </w:pPr>
       <w:r>
-        <w:lastRenderedPageBreak/>
         <w:t xml:space="preserve">Jeanie is responsible for the Player class. The Player will move around the board, selecting their direction by clicking a button with cardinal directions of NSEW that will be on the Stage. The Player will interact with Puzzle and Item classes. </w:t>
       </w:r>
     </w:p>

</xml_diff>

<commit_message>
re-organize the UML section
</commit_message>
<xml_diff>
--- a/DesignDocument/DesignDocument.docx
+++ b/DesignDocument/DesignDocument.docx
@@ -162,8 +162,16 @@
           <w:ilvl w:val="1"/>
           <w:numId w:val="2"/>
         </w:numPr>
-      </w:pPr>
-      <w:r>
+        <w:rPr>
+          <w:b/>
+          <w:bCs/>
+        </w:rPr>
+      </w:pPr>
+      <w:r>
+        <w:rPr>
+          <w:b/>
+          <w:bCs/>
+        </w:rPr>
         <w:t>Board Class – Jeanie</w:t>
       </w:r>
     </w:p>
@@ -171,7 +179,7 @@
       <w:pPr>
         <w:pStyle w:val="ListParagraph"/>
         <w:numPr>
-          <w:ilvl w:val="1"/>
+          <w:ilvl w:val="2"/>
           <w:numId w:val="2"/>
         </w:numPr>
       </w:pPr>
@@ -220,37 +228,51 @@
       <w:pPr>
         <w:pStyle w:val="ListParagraph"/>
         <w:numPr>
+          <w:ilvl w:val="2"/>
+          <w:numId w:val="2"/>
+        </w:numPr>
+      </w:pPr>
+      <w:r>
+        <w:t>Jeanie is responsible for the Board class. The Board class will hold the objects the player can interact with including the Player, Puzzles and items.</w:t>
+      </w:r>
+      <w:r>
+        <w:t xml:space="preserve"> By clicking on a N, S, E, or W button on the stage – the player will progress through squares on the Board in order to find Items or Puzzles to solve. </w:t>
+      </w:r>
+      <w:r>
+        <w:t xml:space="preserve"> </w:t>
+      </w:r>
+    </w:p>
+    <w:p>
+      <w:pPr>
+        <w:pStyle w:val="ListParagraph"/>
+        <w:numPr>
           <w:ilvl w:val="1"/>
           <w:numId w:val="2"/>
         </w:numPr>
-      </w:pPr>
-      <w:r>
-        <w:t>Jeanie is responsible for the Board class. The Board class will hold the objects the player can interact with including the Player, Puzzles and items.</w:t>
-      </w:r>
-      <w:r>
-        <w:t xml:space="preserve"> By clicking on a N, S, E, or W button on the stage – the player will progress through squares on the Board in order to find Items or Puzzles to solve. </w:t>
-      </w:r>
-      <w:bookmarkStart w:id="0" w:name="_GoBack"/>
-      <w:bookmarkEnd w:id="0"/>
-      <w:r>
-        <w:t xml:space="preserve"> </w:t>
-      </w:r>
-    </w:p>
-    <w:p>
-      <w:pPr>
-        <w:pStyle w:val="ListParagraph"/>
-        <w:numPr>
-          <w:ilvl w:val="1"/>
-          <w:numId w:val="2"/>
-        </w:numPr>
-      </w:pPr>
-      <w:r>
+        <w:rPr>
+          <w:b/>
+          <w:bCs/>
+        </w:rPr>
+      </w:pPr>
+      <w:r>
+        <w:rPr>
+          <w:b/>
+          <w:bCs/>
+        </w:rPr>
         <w:t xml:space="preserve">Player Class </w:t>
       </w:r>
       <w:r>
+        <w:rPr>
+          <w:b/>
+          <w:bCs/>
+        </w:rPr>
         <w:t>–</w:t>
       </w:r>
       <w:r>
+        <w:rPr>
+          <w:b/>
+          <w:bCs/>
+        </w:rPr>
         <w:t xml:space="preserve"> Jeanie</w:t>
       </w:r>
     </w:p>
@@ -258,7 +280,7 @@
       <w:pPr>
         <w:pStyle w:val="ListParagraph"/>
         <w:numPr>
-          <w:ilvl w:val="1"/>
+          <w:ilvl w:val="2"/>
           <w:numId w:val="2"/>
         </w:numPr>
       </w:pPr>
@@ -308,34 +330,36 @@
       <w:pPr>
         <w:pStyle w:val="ListParagraph"/>
         <w:numPr>
+          <w:ilvl w:val="2"/>
+          <w:numId w:val="2"/>
+        </w:numPr>
+      </w:pPr>
+      <w:r>
+        <w:t xml:space="preserve">Jeanie is responsible for the Player class. The Player will move around the board, selecting their direction by clicking a button with cardinal directions of NSEW that will be on the Stage. The Player will interact with Puzzle and Item classes. </w:t>
+      </w:r>
+    </w:p>
+    <w:p>
+      <w:pPr>
+        <w:pStyle w:val="ListParagraph"/>
+        <w:numPr>
+          <w:ilvl w:val="0"/>
+          <w:numId w:val="2"/>
+        </w:numPr>
+      </w:pPr>
+      <w:r>
+        <w:t>Who did what:</w:t>
+      </w:r>
+    </w:p>
+    <w:p>
+      <w:pPr>
+        <w:pStyle w:val="ListParagraph"/>
+        <w:numPr>
           <w:ilvl w:val="1"/>
           <w:numId w:val="2"/>
         </w:numPr>
       </w:pPr>
-      <w:r>
-        <w:t xml:space="preserve">Jeanie is responsible for the Player class. The Player will move around the board, selecting their direction by clicking a button with cardinal directions of NSEW that will be on the Stage. The Player will interact with Puzzle and Item classes. </w:t>
-      </w:r>
-    </w:p>
-    <w:p>
-      <w:pPr>
-        <w:pStyle w:val="ListParagraph"/>
-        <w:numPr>
-          <w:ilvl w:val="0"/>
-          <w:numId w:val="2"/>
-        </w:numPr>
-      </w:pPr>
-      <w:r>
-        <w:t>Who did what:</w:t>
-      </w:r>
-    </w:p>
-    <w:p>
-      <w:pPr>
-        <w:pStyle w:val="ListParagraph"/>
-        <w:numPr>
-          <w:ilvl w:val="1"/>
-          <w:numId w:val="2"/>
-        </w:numPr>
-      </w:pPr>
+      <w:bookmarkStart w:id="0" w:name="_GoBack"/>
+      <w:bookmarkEnd w:id="0"/>
     </w:p>
     <w:sectPr>
       <w:pgSz w:w="12240" w:h="15840"/>
@@ -374,7 +398,7 @@
         <w:ind w:left="1440" w:hanging="360"/>
       </w:pPr>
     </w:lvl>
-    <w:lvl w:ilvl="2" w:tplc="0409001B" w:tentative="1">
+    <w:lvl w:ilvl="2" w:tplc="0409001B">
       <w:start w:val="1"/>
       <w:numFmt w:val="lowerRoman"/>
       <w:lvlText w:val="%3."/>

</xml_diff>